<commit_message>
Update Class Diagram QuanLyDoiTra
</commit_message>
<xml_diff>
--- a/BaoCao/FRA/FRA_ClassDiagram/Truoc_Review/[Team1][FRA_CL]QuanLi_NPP_DoiTra.docx
+++ b/BaoCao/FRA/FRA_ClassDiagram/Truoc_Review/[Team1][FRA_CL]QuanLi_NPP_DoiTra.docx
@@ -6266,8 +6266,7 @@
         <w:jc w:val="center"/>
         <w:rPr>
           <w:rFonts w:ascii="Times New Roman" w:hAnsi="Times New Roman" w:cs="Times New Roman"/>
-          <w:b/>
-          <w:i/>
+          <w:noProof/>
           <w:sz w:val="26"/>
           <w:szCs w:val="26"/>
         </w:rPr>
@@ -6281,29 +6280,32 @@
         </w:rPr>
         <w:br w:type="page"/>
       </w:r>
+    </w:p>
+    <w:p>
+      <w:pPr>
+        <w:spacing w:after="0" w:line="360" w:lineRule="auto"/>
+        <w:ind w:left="0" w:firstLine="0"/>
+        <w:jc w:val="center"/>
+        <w:rPr>
+          <w:rFonts w:ascii="Times New Roman" w:hAnsi="Times New Roman" w:cs="Times New Roman"/>
+          <w:noProof/>
+          <w:sz w:val="26"/>
+          <w:szCs w:val="26"/>
+        </w:rPr>
+      </w:pPr>
       <w:r>
         <w:rPr>
           <w:rFonts w:ascii="Times New Roman" w:hAnsi="Times New Roman" w:cs="Times New Roman"/>
-          <w:b/>
-          <w:i/>
           <w:noProof/>
           <w:sz w:val="26"/>
           <w:szCs w:val="26"/>
         </w:rPr>
         <w:lastRenderedPageBreak/>
         <w:drawing>
-          <wp:anchor distT="0" distB="0" distL="114300" distR="114300" simplePos="0" relativeHeight="251658240" behindDoc="0" locked="0" layoutInCell="1" allowOverlap="1">
-            <wp:simplePos x="0" y="0"/>
-            <wp:positionH relativeFrom="column">
-              <wp:posOffset>7951</wp:posOffset>
-            </wp:positionH>
-            <wp:positionV relativeFrom="paragraph">
-              <wp:posOffset>0</wp:posOffset>
-            </wp:positionV>
-            <wp:extent cx="5915771" cy="5343277"/>
-            <wp:effectExtent l="0" t="0" r="8890" b="0"/>
-            <wp:wrapTopAndBottom/>
-            <wp:docPr id="1" name="Picture 1"/>
+          <wp:inline distT="0" distB="0" distL="0" distR="0">
+            <wp:extent cx="5435879" cy="4851649"/>
+            <wp:effectExtent l="0" t="0" r="0" b="6350"/>
+            <wp:docPr id="2" name="Picture 2"/>
             <wp:cNvGraphicFramePr>
               <a:graphicFrameLocks xmlns:a="http://schemas.openxmlformats.org/drawingml/2006/main" noChangeAspect="1"/>
             </wp:cNvGraphicFramePr>
@@ -6311,7 +6313,7 @@
               <a:graphicData uri="http://schemas.openxmlformats.org/drawingml/2006/picture">
                 <pic:pic xmlns:pic="http://schemas.openxmlformats.org/drawingml/2006/picture">
                   <pic:nvPicPr>
-                    <pic:cNvPr id="1" name="Class_DoiTra.PNG"/>
+                    <pic:cNvPr id="2" name="Class_DoiTra.PNG"/>
                     <pic:cNvPicPr/>
                   </pic:nvPicPr>
                   <pic:blipFill>
@@ -6329,7 +6331,7 @@
                   <pic:spPr>
                     <a:xfrm>
                       <a:off x="0" y="0"/>
-                      <a:ext cx="5915771" cy="5343277"/>
+                      <a:ext cx="5435879" cy="4851649"/>
                     </a:xfrm>
                     <a:prstGeom prst="rect">
                       <a:avLst/>
@@ -6338,9 +6340,23 @@
                 </pic:pic>
               </a:graphicData>
             </a:graphic>
-          </wp:anchor>
+          </wp:inline>
         </w:drawing>
       </w:r>
+    </w:p>
+    <w:p>
+      <w:pPr>
+        <w:spacing w:after="0" w:line="360" w:lineRule="auto"/>
+        <w:ind w:left="0" w:firstLine="0"/>
+        <w:jc w:val="center"/>
+        <w:rPr>
+          <w:rFonts w:ascii="Times New Roman" w:hAnsi="Times New Roman" w:cs="Times New Roman"/>
+          <w:b/>
+          <w:i/>
+          <w:sz w:val="26"/>
+          <w:szCs w:val="26"/>
+        </w:rPr>
+      </w:pPr>
       <w:r>
         <w:rPr>
           <w:rFonts w:ascii="Times New Roman" w:hAnsi="Times New Roman" w:cs="Times New Roman"/>
@@ -6552,15 +6568,7 @@
                 <w:sz w:val="26"/>
                 <w:szCs w:val="26"/>
               </w:rPr>
-              <w:t>u: [UCCN-05] [UCCN-</w:t>
-            </w:r>
-            <w:r>
-              <w:rPr>
-                <w:rFonts w:ascii="Times New Roman" w:hAnsi="Times New Roman" w:cs="Times New Roman"/>
-                <w:sz w:val="26"/>
-                <w:szCs w:val="26"/>
-              </w:rPr>
-              <w:t>]</w:t>
+              <w:t>u: [UCCN-05] [UCCN-]</w:t>
             </w:r>
           </w:p>
         </w:tc>
@@ -6643,7 +6651,6 @@
                 <w:sz w:val="26"/>
                 <w:szCs w:val="26"/>
               </w:rPr>
-              <w:lastRenderedPageBreak/>
               <w:t>Thuộc tính</w:t>
             </w:r>
           </w:p>
@@ -7789,15 +7796,7 @@
                 <w:sz w:val="26"/>
                 <w:szCs w:val="26"/>
               </w:rPr>
-              <w:t>u: [UCCN-05] [UCCN-</w:t>
-            </w:r>
-            <w:r>
-              <w:rPr>
-                <w:rFonts w:ascii="Times New Roman" w:hAnsi="Times New Roman" w:cs="Times New Roman"/>
-                <w:sz w:val="26"/>
-                <w:szCs w:val="26"/>
-              </w:rPr>
-              <w:t>]</w:t>
+              <w:t>u: [UCCN-05] [UCCN-]</w:t>
             </w:r>
           </w:p>
         </w:tc>
@@ -7825,6 +7824,7 @@
                 <w:sz w:val="26"/>
                 <w:szCs w:val="26"/>
               </w:rPr>
+              <w:lastRenderedPageBreak/>
               <w:t>Mô tả</w:t>
             </w:r>
           </w:p>
@@ -8735,7 +8735,7 @@
       <w:tr>
         <w:tc>
           <w:tcPr>
-            <w:tcW w:w="1705" w:type="dxa"/>
+            <w:tcW w:w="1688" w:type="dxa"/>
             <w:vMerge w:val="restart"/>
             <w:shd w:val="clear" w:color="auto" w:fill="D0CECE" w:themeFill="background2" w:themeFillShade="E6"/>
           </w:tcPr>
@@ -8757,14 +8757,13 @@
                 <w:sz w:val="26"/>
                 <w:szCs w:val="26"/>
               </w:rPr>
-              <w:lastRenderedPageBreak/>
               <w:t>Tên class</w:t>
             </w:r>
           </w:p>
         </w:tc>
         <w:tc>
           <w:tcPr>
-            <w:tcW w:w="2033" w:type="dxa"/>
+            <w:tcW w:w="2166" w:type="dxa"/>
             <w:vMerge w:val="restart"/>
             <w:shd w:val="clear" w:color="auto" w:fill="D0CECE" w:themeFill="background2" w:themeFillShade="E6"/>
           </w:tcPr>
@@ -8792,7 +8791,7 @@
         </w:tc>
         <w:tc>
           <w:tcPr>
-            <w:tcW w:w="5612" w:type="dxa"/>
+            <w:tcW w:w="5496" w:type="dxa"/>
             <w:shd w:val="clear" w:color="auto" w:fill="D0CECE" w:themeFill="background2" w:themeFillShade="E6"/>
           </w:tcPr>
           <w:p>
@@ -8830,7 +8829,7 @@
       <w:tr>
         <w:tc>
           <w:tcPr>
-            <w:tcW w:w="1705" w:type="dxa"/>
+            <w:tcW w:w="1688" w:type="dxa"/>
             <w:vMerge/>
             <w:shd w:val="clear" w:color="auto" w:fill="D0CECE" w:themeFill="background2" w:themeFillShade="E6"/>
           </w:tcPr>
@@ -8849,7 +8848,7 @@
         </w:tc>
         <w:tc>
           <w:tcPr>
-            <w:tcW w:w="2033" w:type="dxa"/>
+            <w:tcW w:w="2166" w:type="dxa"/>
             <w:vMerge/>
             <w:shd w:val="clear" w:color="auto" w:fill="D0CECE" w:themeFill="background2" w:themeFillShade="E6"/>
           </w:tcPr>
@@ -8867,7 +8866,7 @@
         </w:tc>
         <w:tc>
           <w:tcPr>
-            <w:tcW w:w="5612" w:type="dxa"/>
+            <w:tcW w:w="5496" w:type="dxa"/>
             <w:shd w:val="clear" w:color="auto" w:fill="D0CECE" w:themeFill="background2" w:themeFillShade="E6"/>
           </w:tcPr>
           <w:p>
@@ -8902,7 +8901,7 @@
       <w:tr>
         <w:tc>
           <w:tcPr>
-            <w:tcW w:w="1705" w:type="dxa"/>
+            <w:tcW w:w="1688" w:type="dxa"/>
           </w:tcPr>
           <w:p>
             <w:pPr>
@@ -8928,7 +8927,7 @@
         </w:tc>
         <w:tc>
           <w:tcPr>
-            <w:tcW w:w="7645" w:type="dxa"/>
+            <w:tcW w:w="7662" w:type="dxa"/>
             <w:gridSpan w:val="2"/>
           </w:tcPr>
           <w:p>
@@ -8955,7 +8954,7 @@
       <w:tr>
         <w:tc>
           <w:tcPr>
-            <w:tcW w:w="1705" w:type="dxa"/>
+            <w:tcW w:w="1688" w:type="dxa"/>
             <w:vMerge w:val="restart"/>
             <w:shd w:val="clear" w:color="auto" w:fill="7F7F7F" w:themeFill="text1" w:themeFillTint="80"/>
           </w:tcPr>
@@ -8970,6 +8969,8 @@
                 <w:szCs w:val="26"/>
               </w:rPr>
             </w:pPr>
+            <w:bookmarkStart w:id="0" w:name="_GoBack"/>
+            <w:bookmarkEnd w:id="0"/>
             <w:r>
               <w:rPr>
                 <w:rFonts w:ascii="Times New Roman" w:hAnsi="Times New Roman" w:cs="Times New Roman"/>
@@ -8983,7 +8984,7 @@
         </w:tc>
         <w:tc>
           <w:tcPr>
-            <w:tcW w:w="2033" w:type="dxa"/>
+            <w:tcW w:w="2166" w:type="dxa"/>
             <w:shd w:val="clear" w:color="auto" w:fill="7F7F7F" w:themeFill="text1" w:themeFillTint="80"/>
           </w:tcPr>
           <w:p>
@@ -9008,7 +9009,7 @@
         </w:tc>
         <w:tc>
           <w:tcPr>
-            <w:tcW w:w="5612" w:type="dxa"/>
+            <w:tcW w:w="5496" w:type="dxa"/>
             <w:shd w:val="clear" w:color="auto" w:fill="7F7F7F" w:themeFill="text1" w:themeFillTint="80"/>
           </w:tcPr>
           <w:p>
@@ -9035,7 +9036,7 @@
       <w:tr>
         <w:tc>
           <w:tcPr>
-            <w:tcW w:w="1705" w:type="dxa"/>
+            <w:tcW w:w="1688" w:type="dxa"/>
             <w:vMerge/>
           </w:tcPr>
           <w:p>
@@ -9053,7 +9054,7 @@
         </w:tc>
         <w:tc>
           <w:tcPr>
-            <w:tcW w:w="2033" w:type="dxa"/>
+            <w:tcW w:w="2166" w:type="dxa"/>
           </w:tcPr>
           <w:p>
             <w:pPr>
@@ -9077,7 +9078,7 @@
         </w:tc>
         <w:tc>
           <w:tcPr>
-            <w:tcW w:w="5612" w:type="dxa"/>
+            <w:tcW w:w="5496" w:type="dxa"/>
           </w:tcPr>
           <w:p>
             <w:pPr>
@@ -9103,7 +9104,7 @@
       <w:tr>
         <w:tc>
           <w:tcPr>
-            <w:tcW w:w="1705" w:type="dxa"/>
+            <w:tcW w:w="1688" w:type="dxa"/>
             <w:vMerge/>
           </w:tcPr>
           <w:p>
@@ -9121,7 +9122,7 @@
         </w:tc>
         <w:tc>
           <w:tcPr>
-            <w:tcW w:w="2033" w:type="dxa"/>
+            <w:tcW w:w="2166" w:type="dxa"/>
           </w:tcPr>
           <w:p>
             <w:pPr>
@@ -9145,7 +9146,7 @@
         </w:tc>
         <w:tc>
           <w:tcPr>
-            <w:tcW w:w="5612" w:type="dxa"/>
+            <w:tcW w:w="5496" w:type="dxa"/>
           </w:tcPr>
           <w:p>
             <w:pPr>
@@ -9171,7 +9172,7 @@
       <w:tr>
         <w:tc>
           <w:tcPr>
-            <w:tcW w:w="1705" w:type="dxa"/>
+            <w:tcW w:w="1688" w:type="dxa"/>
             <w:vMerge/>
           </w:tcPr>
           <w:p>
@@ -9189,7 +9190,7 @@
         </w:tc>
         <w:tc>
           <w:tcPr>
-            <w:tcW w:w="2033" w:type="dxa"/>
+            <w:tcW w:w="2166" w:type="dxa"/>
           </w:tcPr>
           <w:p>
             <w:pPr>
@@ -9213,7 +9214,7 @@
         </w:tc>
         <w:tc>
           <w:tcPr>
-            <w:tcW w:w="5612" w:type="dxa"/>
+            <w:tcW w:w="5496" w:type="dxa"/>
           </w:tcPr>
           <w:p>
             <w:pPr>
@@ -9256,7 +9257,7 @@
       <w:tr>
         <w:tc>
           <w:tcPr>
-            <w:tcW w:w="1705" w:type="dxa"/>
+            <w:tcW w:w="1688" w:type="dxa"/>
             <w:vMerge/>
           </w:tcPr>
           <w:p>
@@ -9274,31 +9275,31 @@
         </w:tc>
         <w:tc>
           <w:tcPr>
-            <w:tcW w:w="2033" w:type="dxa"/>
-          </w:tcPr>
-          <w:p>
-            <w:pPr>
-              <w:spacing w:line="360" w:lineRule="auto"/>
-              <w:jc w:val="both"/>
-              <w:rPr>
-                <w:rFonts w:ascii="Times New Roman" w:hAnsi="Times New Roman" w:cs="Times New Roman"/>
-                <w:sz w:val="26"/>
-                <w:szCs w:val="26"/>
-              </w:rPr>
-            </w:pPr>
-            <w:r>
-              <w:rPr>
-                <w:rFonts w:ascii="Times New Roman" w:hAnsi="Times New Roman" w:cs="Times New Roman"/>
-                <w:sz w:val="26"/>
-                <w:szCs w:val="26"/>
-              </w:rPr>
-              <w:t>NguoiLapDon</w:t>
-            </w:r>
-          </w:p>
-        </w:tc>
-        <w:tc>
-          <w:tcPr>
-            <w:tcW w:w="5612" w:type="dxa"/>
+            <w:tcW w:w="2166" w:type="dxa"/>
+          </w:tcPr>
+          <w:p>
+            <w:pPr>
+              <w:spacing w:line="360" w:lineRule="auto"/>
+              <w:jc w:val="both"/>
+              <w:rPr>
+                <w:rFonts w:ascii="Times New Roman" w:hAnsi="Times New Roman" w:cs="Times New Roman"/>
+                <w:sz w:val="26"/>
+                <w:szCs w:val="26"/>
+              </w:rPr>
+            </w:pPr>
+            <w:r>
+              <w:rPr>
+                <w:rFonts w:ascii="Times New Roman" w:hAnsi="Times New Roman" w:cs="Times New Roman"/>
+                <w:sz w:val="26"/>
+                <w:szCs w:val="26"/>
+              </w:rPr>
+              <w:t>GhiChu</w:t>
+            </w:r>
+          </w:p>
+        </w:tc>
+        <w:tc>
+          <w:tcPr>
+            <w:tcW w:w="5496" w:type="dxa"/>
           </w:tcPr>
           <w:p>
             <w:pPr>
@@ -9317,75 +9318,6 @@
                 <w:sz w:val="26"/>
                 <w:szCs w:val="26"/>
               </w:rPr>
-              <w:t>Người lập đơn ở đây có thể là nhà phân phối (online) hoặc do nhân viên lưu lại yêu cầu của nhà phân phối khi gọi điện thoại đến hoặc tới trực tiếp công ty.</w:t>
-            </w:r>
-          </w:p>
-        </w:tc>
-      </w:tr>
-      <w:tr>
-        <w:tc>
-          <w:tcPr>
-            <w:tcW w:w="1705" w:type="dxa"/>
-            <w:vMerge/>
-          </w:tcPr>
-          <w:p>
-            <w:pPr>
-              <w:spacing w:line="360" w:lineRule="auto"/>
-              <w:jc w:val="both"/>
-              <w:rPr>
-                <w:rFonts w:ascii="Times New Roman" w:hAnsi="Times New Roman" w:cs="Times New Roman"/>
-                <w:b/>
-                <w:sz w:val="26"/>
-                <w:szCs w:val="26"/>
-              </w:rPr>
-            </w:pPr>
-          </w:p>
-        </w:tc>
-        <w:tc>
-          <w:tcPr>
-            <w:tcW w:w="2033" w:type="dxa"/>
-          </w:tcPr>
-          <w:p>
-            <w:pPr>
-              <w:spacing w:line="360" w:lineRule="auto"/>
-              <w:jc w:val="both"/>
-              <w:rPr>
-                <w:rFonts w:ascii="Times New Roman" w:hAnsi="Times New Roman" w:cs="Times New Roman"/>
-                <w:sz w:val="26"/>
-                <w:szCs w:val="26"/>
-              </w:rPr>
-            </w:pPr>
-            <w:r>
-              <w:rPr>
-                <w:rFonts w:ascii="Times New Roman" w:hAnsi="Times New Roman" w:cs="Times New Roman"/>
-                <w:sz w:val="26"/>
-                <w:szCs w:val="26"/>
-              </w:rPr>
-              <w:t>GhiChu</w:t>
-            </w:r>
-          </w:p>
-        </w:tc>
-        <w:tc>
-          <w:tcPr>
-            <w:tcW w:w="5612" w:type="dxa"/>
-          </w:tcPr>
-          <w:p>
-            <w:pPr>
-              <w:spacing w:line="360" w:lineRule="auto"/>
-              <w:ind w:left="0" w:hanging="9"/>
-              <w:jc w:val="both"/>
-              <w:rPr>
-                <w:rFonts w:ascii="Times New Roman" w:hAnsi="Times New Roman" w:cs="Times New Roman"/>
-                <w:sz w:val="26"/>
-                <w:szCs w:val="26"/>
-              </w:rPr>
-            </w:pPr>
-            <w:r>
-              <w:rPr>
-                <w:rFonts w:ascii="Times New Roman" w:hAnsi="Times New Roman" w:cs="Times New Roman"/>
-                <w:sz w:val="26"/>
-                <w:szCs w:val="26"/>
-              </w:rPr>
               <w:t>Ghi chú lại tình hình thực tế sau khi đi kiểm tra sản phẩm</w:t>
             </w:r>
           </w:p>
@@ -9394,7 +9326,7 @@
       <w:tr>
         <w:tc>
           <w:tcPr>
-            <w:tcW w:w="1705" w:type="dxa"/>
+            <w:tcW w:w="1688" w:type="dxa"/>
             <w:vMerge w:val="restart"/>
             <w:shd w:val="clear" w:color="auto" w:fill="7F7F7F" w:themeFill="text1" w:themeFillTint="80"/>
           </w:tcPr>
@@ -9422,7 +9354,7 @@
         </w:tc>
         <w:tc>
           <w:tcPr>
-            <w:tcW w:w="2033" w:type="dxa"/>
+            <w:tcW w:w="2166" w:type="dxa"/>
             <w:shd w:val="clear" w:color="auto" w:fill="7F7F7F" w:themeFill="text1" w:themeFillTint="80"/>
           </w:tcPr>
           <w:p>
@@ -9447,7 +9379,7 @@
         </w:tc>
         <w:tc>
           <w:tcPr>
-            <w:tcW w:w="5612" w:type="dxa"/>
+            <w:tcW w:w="5496" w:type="dxa"/>
             <w:shd w:val="clear" w:color="auto" w:fill="7F7F7F" w:themeFill="text1" w:themeFillTint="80"/>
           </w:tcPr>
           <w:p>
@@ -9474,7 +9406,7 @@
       <w:tr>
         <w:tc>
           <w:tcPr>
-            <w:tcW w:w="1705" w:type="dxa"/>
+            <w:tcW w:w="1688" w:type="dxa"/>
             <w:vMerge/>
           </w:tcPr>
           <w:p>
@@ -9492,7 +9424,7 @@
         </w:tc>
         <w:tc>
           <w:tcPr>
-            <w:tcW w:w="2033" w:type="dxa"/>
+            <w:tcW w:w="2166" w:type="dxa"/>
           </w:tcPr>
           <w:p>
             <w:pPr>
@@ -9516,7 +9448,7 @@
         </w:tc>
         <w:tc>
           <w:tcPr>
-            <w:tcW w:w="5612" w:type="dxa"/>
+            <w:tcW w:w="5496" w:type="dxa"/>
           </w:tcPr>
           <w:p>
             <w:pPr>
@@ -9543,7 +9475,7 @@
       <w:tr>
         <w:tc>
           <w:tcPr>
-            <w:tcW w:w="1705" w:type="dxa"/>
+            <w:tcW w:w="1688" w:type="dxa"/>
             <w:vMerge w:val="restart"/>
             <w:shd w:val="clear" w:color="auto" w:fill="7F7F7F" w:themeFill="text1" w:themeFillTint="80"/>
           </w:tcPr>
@@ -9565,14 +9497,13 @@
                 <w:sz w:val="26"/>
                 <w:szCs w:val="26"/>
               </w:rPr>
-              <w:lastRenderedPageBreak/>
               <w:t>Quan hệ</w:t>
             </w:r>
           </w:p>
         </w:tc>
         <w:tc>
           <w:tcPr>
-            <w:tcW w:w="2033" w:type="dxa"/>
+            <w:tcW w:w="2166" w:type="dxa"/>
             <w:shd w:val="clear" w:color="auto" w:fill="7F7F7F" w:themeFill="text1" w:themeFillTint="80"/>
           </w:tcPr>
           <w:p>
@@ -9597,7 +9528,7 @@
         </w:tc>
         <w:tc>
           <w:tcPr>
-            <w:tcW w:w="5612" w:type="dxa"/>
+            <w:tcW w:w="5496" w:type="dxa"/>
             <w:shd w:val="clear" w:color="auto" w:fill="7F7F7F" w:themeFill="text1" w:themeFillTint="80"/>
           </w:tcPr>
           <w:p>
@@ -9624,7 +9555,7 @@
       <w:tr>
         <w:tc>
           <w:tcPr>
-            <w:tcW w:w="1705" w:type="dxa"/>
+            <w:tcW w:w="1688" w:type="dxa"/>
             <w:vMerge/>
           </w:tcPr>
           <w:p>
@@ -9641,7 +9572,7 @@
         </w:tc>
         <w:tc>
           <w:tcPr>
-            <w:tcW w:w="2033" w:type="dxa"/>
+            <w:tcW w:w="2166" w:type="dxa"/>
           </w:tcPr>
           <w:p>
             <w:pPr>
@@ -9665,7 +9596,7 @@
         </w:tc>
         <w:tc>
           <w:tcPr>
-            <w:tcW w:w="5612" w:type="dxa"/>
+            <w:tcW w:w="5496" w:type="dxa"/>
           </w:tcPr>
           <w:p>
             <w:pPr>
@@ -9691,7 +9622,7 @@
       <w:tr>
         <w:tc>
           <w:tcPr>
-            <w:tcW w:w="1705" w:type="dxa"/>
+            <w:tcW w:w="1688" w:type="dxa"/>
             <w:vMerge/>
           </w:tcPr>
           <w:p>
@@ -9708,7 +9639,7 @@
         </w:tc>
         <w:tc>
           <w:tcPr>
-            <w:tcW w:w="2033" w:type="dxa"/>
+            <w:tcW w:w="2166" w:type="dxa"/>
           </w:tcPr>
           <w:p>
             <w:pPr>
@@ -9732,7 +9663,7 @@
         </w:tc>
         <w:tc>
           <w:tcPr>
-            <w:tcW w:w="5612" w:type="dxa"/>
+            <w:tcW w:w="5496" w:type="dxa"/>
           </w:tcPr>
           <w:p>
             <w:pPr>
@@ -9758,7 +9689,7 @@
       <w:tr>
         <w:tc>
           <w:tcPr>
-            <w:tcW w:w="1705" w:type="dxa"/>
+            <w:tcW w:w="1688" w:type="dxa"/>
             <w:vMerge/>
           </w:tcPr>
           <w:p>
@@ -9775,7 +9706,7 @@
         </w:tc>
         <w:tc>
           <w:tcPr>
-            <w:tcW w:w="2033" w:type="dxa"/>
+            <w:tcW w:w="2166" w:type="dxa"/>
           </w:tcPr>
           <w:p>
             <w:pPr>
@@ -9799,7 +9730,7 @@
         </w:tc>
         <w:tc>
           <w:tcPr>
-            <w:tcW w:w="5612" w:type="dxa"/>
+            <w:tcW w:w="5496" w:type="dxa"/>
           </w:tcPr>
           <w:p>
             <w:pPr>
@@ -10717,7 +10648,16 @@
                 <w:sz w:val="26"/>
                 <w:szCs w:val="26"/>
               </w:rPr>
-              <w:t>Chi tiết đơn yêu cầu đổi trả nhằm ghi lại cụ thể cho đơn yêu cầu đổi trả về thông tin sản phẩm mà nhà phân phối muốn đổi trả như số lượng, lý do đổi trả</w:t>
+              <w:t xml:space="preserve">Chi tiết đơn yêu cầu đổi trả nhằm ghi lại cụ thể cho đơn yêu cầu đổi trả về thông tin sản phẩm mà </w:t>
+            </w:r>
+            <w:r>
+              <w:rPr>
+                <w:rFonts w:ascii="Times New Roman" w:hAnsi="Times New Roman" w:cs="Times New Roman"/>
+                <w:sz w:val="26"/>
+                <w:szCs w:val="26"/>
+              </w:rPr>
+              <w:lastRenderedPageBreak/>
+              <w:t>nhà phân phối muốn đổi trả như số lượng, lý do đổi trả</w:t>
             </w:r>
           </w:p>
         </w:tc>
@@ -11667,6 +11607,7 @@
                 <w:sz w:val="26"/>
                 <w:szCs w:val="26"/>
               </w:rPr>
+              <w:lastRenderedPageBreak/>
               <w:t>Tên class</w:t>
             </w:r>
           </w:p>
@@ -12701,15 +12642,7 @@
                 <w:sz w:val="26"/>
                 <w:szCs w:val="26"/>
               </w:rPr>
-              <w:t>u: [UCCN-05] [UCCN-</w:t>
-            </w:r>
-            <w:r>
-              <w:rPr>
-                <w:rFonts w:ascii="Times New Roman" w:hAnsi="Times New Roman" w:cs="Times New Roman"/>
-                <w:sz w:val="26"/>
-                <w:szCs w:val="26"/>
-              </w:rPr>
-              <w:t>]</w:t>
+              <w:t>u: [UCCN-05] [UCCN-]</w:t>
             </w:r>
           </w:p>
         </w:tc>
@@ -13695,6 +13628,7 @@
                 <w:sz w:val="26"/>
                 <w:szCs w:val="26"/>
               </w:rPr>
+              <w:lastRenderedPageBreak/>
               <w:t>Thuộc tính</w:t>
             </w:r>
           </w:p>
@@ -15164,16 +15098,7 @@
                 <w:sz w:val="26"/>
                 <w:szCs w:val="26"/>
               </w:rPr>
-              <w:t>Mã số</w:t>
-            </w:r>
-            <w:r>
-              <w:rPr>
-                <w:rFonts w:ascii="Times New Roman" w:hAnsi="Times New Roman" w:cs="Times New Roman"/>
-                <w:b/>
-                <w:sz w:val="26"/>
-                <w:szCs w:val="26"/>
-              </w:rPr>
-              <w:t>: CLS_14</w:t>
+              <w:t>Mã số: CLS_14</w:t>
             </w:r>
           </w:p>
         </w:tc>
@@ -15290,15 +15215,7 @@
                 <w:sz w:val="26"/>
                 <w:szCs w:val="26"/>
               </w:rPr>
-              <w:t>Lưu lạ</w:t>
-            </w:r>
-            <w:r>
-              <w:rPr>
-                <w:rFonts w:ascii="Times New Roman" w:hAnsi="Times New Roman" w:cs="Times New Roman"/>
-                <w:sz w:val="26"/>
-                <w:szCs w:val="26"/>
-              </w:rPr>
-              <w:t>i thông tin nhân viên</w:t>
+              <w:t>Lưu lại thông tin nhân viên</w:t>
             </w:r>
           </w:p>
         </w:tc>
@@ -16014,15 +15931,7 @@
                 <w:sz w:val="26"/>
                 <w:szCs w:val="26"/>
               </w:rPr>
-              <w:t xml:space="preserve">Nhân viên xử lý nhiều đơn yêu cầu đổi trả </w:t>
-            </w:r>
-            <w:r>
-              <w:rPr>
-                <w:rFonts w:ascii="Times New Roman" w:hAnsi="Times New Roman" w:cs="Times New Roman"/>
-                <w:sz w:val="26"/>
-                <w:szCs w:val="26"/>
-              </w:rPr>
-              <w:t>cho những nhà phân phối khác nhau</w:t>
+              <w:t>Nhân viên xử lý nhiều đơn yêu cầu đổi trả cho những nhà phân phối khác nhau</w:t>
             </w:r>
           </w:p>
         </w:tc>
@@ -16090,15 +15999,7 @@
                 <w:sz w:val="26"/>
                 <w:szCs w:val="26"/>
               </w:rPr>
-              <w:t xml:space="preserve">Nhân viên lập nhiều phiếu đổi trả </w:t>
-            </w:r>
-            <w:r>
-              <w:rPr>
-                <w:rFonts w:ascii="Times New Roman" w:hAnsi="Times New Roman" w:cs="Times New Roman"/>
-                <w:sz w:val="26"/>
-                <w:szCs w:val="26"/>
-              </w:rPr>
-              <w:t>cho những nhà phân phối khác nhau</w:t>
+              <w:t>Nhân viên lập nhiều phiếu đổi trả cho những nhà phân phối khác nhau</w:t>
             </w:r>
           </w:p>
         </w:tc>
@@ -16183,8 +16084,6 @@
           <w:szCs w:val="26"/>
         </w:rPr>
       </w:pPr>
-      <w:bookmarkStart w:id="0" w:name="_GoBack"/>
-      <w:bookmarkEnd w:id="0"/>
     </w:p>
     <w:sectPr>
       <w:pgSz w:w="12240" w:h="15840"/>
@@ -17125,7 +17024,7 @@
 </file>
 
 <file path=customXml/itemProps1.xml><?xml version="1.0" encoding="utf-8"?>
-<ds:datastoreItem xmlns:ds="http://schemas.openxmlformats.org/officeDocument/2006/customXml" ds:itemID="{27220AFD-9BC6-4ECD-80FD-54EB3C05B0B8}">
+<ds:datastoreItem xmlns:ds="http://schemas.openxmlformats.org/officeDocument/2006/customXml" ds:itemID="{F4C80BA9-DB8C-4B36-897B-8F4001B38B64}">
   <ds:schemaRefs>
     <ds:schemaRef ds:uri="http://schemas.openxmlformats.org/officeDocument/2006/bibliography"/>
   </ds:schemaRefs>

</xml_diff>